<commit_message>
more updates to thesis
</commit_message>
<xml_diff>
--- a/Research Documents/Thesis/NeuroGaze.docx
+++ b/Research Documents/Thesis/NeuroGaze.docx
@@ -14,7 +14,6 @@
           <w:docPart w:val="423A6A15C5B64A0F8CA4BAC7C3B4071D"/>
         </w:placeholder>
       </w:sdtPr>
-      <w:sdtEndPr/>
       <w:sdtContent>
         <w:p>
           <w:pPr>
@@ -89,7 +88,6 @@
             <w:docPart w:val="423A6A15C5B64A0F8CA4BAC7C3B4071D"/>
           </w:placeholder>
         </w:sdtPr>
-        <w:sdtEndPr/>
         <w:sdtContent>
           <w:r>
             <w:rPr>
@@ -196,7 +194,6 @@
             <w:listItem w:displayText="dissertation" w:value="dissertation"/>
           </w:dropDownList>
         </w:sdtPr>
-        <w:sdtEndPr/>
         <w:sdtContent>
           <w:r>
             <w:rPr>
@@ -257,7 +254,6 @@
             <w:listItem w:displayText="Master of Science" w:value="Master of Science"/>
           </w:dropDownList>
         </w:sdtPr>
-        <w:sdtEndPr/>
         <w:sdtContent>
           <w:r>
             <w:rPr>
@@ -286,7 +282,6 @@
             <w:docPart w:val="26ED1A4121BA480D9AD9B2246BF65978"/>
           </w:placeholder>
         </w:sdtPr>
-        <w:sdtEndPr/>
         <w:sdtContent>
           <w:r>
             <w:rPr>
@@ -329,7 +324,6 @@
             <w:listItem w:displayText="Rosen College of Hospitality Management" w:value="Rosen College of Hospitality Management"/>
           </w:dropDownList>
         </w:sdtPr>
-        <w:sdtEndPr/>
         <w:sdtContent>
           <w:r>
             <w:rPr>
@@ -411,7 +405,6 @@
             <w:listItem w:displayText="Spring" w:value="Spring"/>
           </w:dropDownList>
         </w:sdtPr>
-        <w:sdtEndPr/>
         <w:sdtContent>
           <w:r>
             <w:rPr>
@@ -456,7 +449,6 @@
             <w:listItem w:displayText="2024" w:value="2024"/>
           </w:dropDownList>
         </w:sdtPr>
-        <w:sdtEndPr/>
         <w:sdtContent>
           <w:r>
             <w:rPr>
@@ -522,7 +514,6 @@
             <w:docPart w:val="6933DF1117DE4E85A3FC52A4A5A1B192"/>
           </w:placeholder>
         </w:sdtPr>
-        <w:sdtEndPr/>
         <w:sdtContent>
           <w:r>
             <w:rPr>
@@ -659,7 +650,6 @@
             <w:listItem w:displayText="2024" w:value="2024"/>
           </w:dropDownList>
         </w:sdtPr>
-        <w:sdtEndPr/>
         <w:sdtContent>
           <w:r>
             <w:rPr>
@@ -687,7 +677,6 @@
             <w:docPart w:val="423A6A15C5B64A0F8CA4BAC7C3B4071D"/>
           </w:placeholder>
         </w:sdtPr>
-        <w:sdtEndPr/>
         <w:sdtContent>
           <w:r>
             <w:rPr>
@@ -754,7 +743,6 @@
             <w:docPart w:val="131F3B733F65411996EA53C0751EC16C"/>
           </w:placeholder>
         </w:sdtPr>
-        <w:sdtEndPr/>
         <w:sdtContent>
           <w:r>
             <w:rPr>
@@ -792,6 +780,13 @@
           </w:r>
         </w:sdtContent>
       </w:sdt>
+    </w:p>
+    <w:p>
+      <w:pPr>
+        <w:rPr>
+          <w:rFonts w:ascii="Times New Roman" w:hAnsi="Times New Roman" w:cs="Times New Roman"/>
+        </w:rPr>
+      </w:pPr>
       <w:r>
         <w:rPr>
           <w:rFonts w:ascii="Times New Roman" w:hAnsi="Times New Roman" w:cs="Times New Roman"/>
@@ -858,7 +853,6 @@
           <w:docPart w:val="131F3B733F65411996EA53C0751EC16C"/>
         </w:placeholder>
       </w:sdtPr>
-      <w:sdtEndPr/>
       <w:sdtContent>
         <w:p>
           <w:pPr>
@@ -931,7 +925,6 @@
           <w:docPart w:val="131F3B733F65411996EA53C0751EC16C"/>
         </w:placeholder>
       </w:sdtPr>
-      <w:sdtEndPr/>
       <w:sdtContent>
         <w:p>
           <w:pPr>
@@ -4558,19 +4551,6 @@
     </w:p>
     <w:p>
       <w:pPr>
-        <w:rPr>
-          <w:rFonts w:ascii="Times New Roman" w:hAnsi="Times New Roman" w:cs="Times New Roman"/>
-        </w:rPr>
-      </w:pPr>
-      <w:r>
-        <w:rPr>
-          <w:rFonts w:ascii="Times New Roman" w:hAnsi="Times New Roman" w:cs="Times New Roman"/>
-        </w:rPr>
-        <w:br w:type="page"/>
-      </w:r>
-    </w:p>
-    <w:p>
-      <w:pPr>
         <w:pStyle w:val="Heading1"/>
         <w:rPr>
           <w:rFonts w:ascii="Times New Roman" w:hAnsi="Times New Roman" w:cs="Times New Roman"/>
@@ -4583,14 +4563,12 @@
         <w:rPr>
           <w:rFonts w:ascii="Times New Roman" w:hAnsi="Times New Roman" w:cs="Times New Roman"/>
         </w:rPr>
-        <w:lastRenderedPageBreak/>
         <w:t>LIST OF FIGURES</w:t>
       </w:r>
       <w:bookmarkEnd w:id="7"/>
       <w:bookmarkEnd w:id="8"/>
       <w:bookmarkEnd w:id="9"/>
     </w:p>
-    <w:p/>
     <w:p>
       <w:pPr>
         <w:pStyle w:val="TableofFigures"/>
@@ -4628,7 +4606,25 @@
             <w:i/>
             <w:noProof/>
           </w:rPr>
-          <w:t>Figure 1: Electrode locations of International 10-20 system for EEG recording</w:t>
+          <w:t>Figure 1: Electrode locations of Intern</w:t>
+        </w:r>
+        <w:r>
+          <w:rPr>
+            <w:rStyle w:val="Hyperlink"/>
+            <w:rFonts w:cs="Times New Roman"/>
+            <w:i/>
+            <w:noProof/>
+          </w:rPr>
+          <w:t>a</w:t>
+        </w:r>
+        <w:r>
+          <w:rPr>
+            <w:rStyle w:val="Hyperlink"/>
+            <w:rFonts w:cs="Times New Roman"/>
+            <w:i/>
+            <w:noProof/>
+          </w:rPr>
+          <w:t>tional 10-20 system for EEG recording</w:t>
         </w:r>
         <w:r>
           <w:rPr>
@@ -5939,7 +5935,6 @@
           <w:docPart w:val="131F3B733F65411996EA53C0751EC16C"/>
         </w:placeholder>
       </w:sdtPr>
-      <w:sdtEndPr/>
       <w:sdtContent>
         <w:p>
           <w:pPr>
@@ -7077,14 +7072,12 @@
         </w:rPr>
         <w:t xml:space="preserve"> or joysticks, which did not provide a natural or intuitive way to interact with VEs. The development of dedicated VR controllers marked a significant advancement, offering users a more immersive and hands-on VR experience. Point-and-click, like a mouse and keyboard in traditional computer interfaces, is a widely used interaction technique in VR. Studies have investigated the efficiency and accuracy of point-and-click interactions using VR controllers, highlighting their effectiveness for </w:t>
       </w:r>
-      <w:proofErr w:type="gramStart"/>
       <w:r>
         <w:rPr>
           <w:rFonts w:ascii="Times New Roman" w:hAnsi="Times New Roman" w:cs="Times New Roman"/>
         </w:rPr>
         <w:t>selection</w:t>
       </w:r>
-      <w:proofErr w:type="gramEnd"/>
       <w:r>
         <w:rPr>
           <w:rFonts w:ascii="Times New Roman" w:hAnsi="Times New Roman" w:cs="Times New Roman"/>
@@ -8402,21 +8395,7 @@
         <w:rPr>
           <w:rFonts w:ascii="Times New Roman" w:hAnsi="Times New Roman" w:cs="Times New Roman"/>
         </w:rPr>
-        <w:t xml:space="preserve">When deciding which EEG headset to use for the NeuroGaze system, our immediate concern was ensuring we chose a headset that gave us a high-fidelity EEG stream that was budget efficient. We wanted to keep our budget in the $1000 range or less due to this Thesis not being funded. Additionally, from an ergonomics perspective, we needed to ensure that the EEG headset could be worn underneath the Meta Quest Pro VR HMD. If possible, we also would prefer the electrodes to be in a different position than the position where the VR headset would be holding the user. Although we are limited by these two pieces of hardware not designed for one another, if we can reduce pressure points on the user's head, this would greatly increase comfort and reduce unnecessary artifacts from discomfort. Getting data off these headsets was also a factor we had to consider. How many channels do we need to access? How does the EEG data export and does the headset interface with any existing data collection, </w:t>
-      </w:r>
-      <w:proofErr w:type="gramStart"/>
-      <w:r>
-        <w:rPr>
-          <w:rFonts w:ascii="Times New Roman" w:hAnsi="Times New Roman" w:cs="Times New Roman"/>
-        </w:rPr>
-        <w:t>synthesis</w:t>
-      </w:r>
-      <w:proofErr w:type="gramEnd"/>
-      <w:r>
-        <w:rPr>
-          <w:rFonts w:ascii="Times New Roman" w:hAnsi="Times New Roman" w:cs="Times New Roman"/>
-        </w:rPr>
-        <w:t xml:space="preserve"> and machine learning software? All these unknowns needed to be investigated and the most “out of the box” functionality we could get for our hardware POC was ideal. We reviewed many different EEG headsets, but the following were the three we narrowed down for the final design for the NeuroGaze input device. </w:t>
+        <w:t xml:space="preserve">When deciding which EEG headset to use for the NeuroGaze system, our immediate concern was ensuring we chose a headset that gave us a high-fidelity EEG stream that was budget efficient. We wanted to keep our budget in the $1000 range or less due to this Thesis not being funded. Additionally, from an ergonomics perspective, we needed to ensure that the EEG headset could be worn underneath the Meta Quest Pro VR HMD. If possible, we also would prefer the electrodes to be in a different position than the position where the VR headset would be holding the user. Although we are limited by these two pieces of hardware not designed for one another, if we can reduce pressure points on the user's head, this would greatly increase comfort and reduce unnecessary artifacts from discomfort. Getting data off these headsets was also a factor we had to consider. How many channels do we need to access? How does the EEG data export and does the headset interface with any existing data collection, synthesis and machine learning software? All these unknowns needed to be investigated and the most “out of the box” functionality we could get for our hardware POC was ideal. We reviewed many different EEG headsets, but the following were the three we narrowed down for the final design for the NeuroGaze input device. </w:t>
       </w:r>
     </w:p>
     <w:p>
@@ -9129,21 +9108,7 @@
         <w:rPr>
           <w:rFonts w:ascii="Times New Roman" w:hAnsi="Times New Roman" w:cs="Times New Roman"/>
         </w:rPr>
-        <w:t xml:space="preserve">). To classify data, we used Edge Impulse to import the raw data recorded from Mind Monitor and construct a neural network classifier.  We collected data on thinking right, </w:t>
-      </w:r>
-      <w:proofErr w:type="gramStart"/>
-      <w:r>
-        <w:rPr>
-          <w:rFonts w:ascii="Times New Roman" w:hAnsi="Times New Roman" w:cs="Times New Roman"/>
-        </w:rPr>
-        <w:t>left</w:t>
-      </w:r>
-      <w:proofErr w:type="gramEnd"/>
-      <w:r>
-        <w:rPr>
-          <w:rFonts w:ascii="Times New Roman" w:hAnsi="Times New Roman" w:cs="Times New Roman"/>
-        </w:rPr>
-        <w:t xml:space="preserve"> and neutral in 5 second increments per thought. The data is stored as one CSV per session that Edge Impulse can use for an 80/20 training-testing split. Once the model trained on our data, the model performed inference with our testing split with </w:t>
+        <w:t xml:space="preserve">). To classify data, we used Edge Impulse to import the raw data recorded from Mind Monitor and construct a neural network classifier.  We collected data on thinking right, left and neutral in 5 second increments per thought. The data is stored as one CSV per session that Edge Impulse can use for an 80/20 training-testing split. Once the model trained on our data, the model performed inference with our testing split with </w:t>
       </w:r>
       <w:proofErr w:type="gramStart"/>
       <w:r>
@@ -10665,21 +10630,7 @@
         <w:rPr>
           <w:rFonts w:ascii="Times New Roman" w:hAnsi="Times New Roman" w:cs="Times New Roman"/>
         </w:rPr>
-        <w:t xml:space="preserve">the </w:t>
-      </w:r>
-      <w:proofErr w:type="gramStart"/>
-      <w:r>
-        <w:rPr>
-          <w:rFonts w:ascii="Times New Roman" w:hAnsi="Times New Roman" w:cs="Times New Roman"/>
-        </w:rPr>
-        <w:t>contact</w:t>
-      </w:r>
-      <w:proofErr w:type="gramEnd"/>
-      <w:r>
-        <w:rPr>
-          <w:rFonts w:ascii="Times New Roman" w:hAnsi="Times New Roman" w:cs="Times New Roman"/>
-        </w:rPr>
-        <w:t xml:space="preserve"> </w:t>
+        <w:t xml:space="preserve">the contact </w:t>
       </w:r>
       <w:r>
         <w:rPr>
@@ -11685,7 +11636,7 @@
         </w:rPr>
         <w:lastRenderedPageBreak/>
         <w:drawing>
-          <wp:inline distT="0" distB="0" distL="0" distR="0" wp14:anchorId="60556758" wp14:editId="7A8E0F6B">
+          <wp:inline distT="0" distB="0" distL="0" distR="0" wp14:anchorId="60556758" wp14:editId="05EBF0A1">
             <wp:extent cx="5943600" cy="3653155"/>
             <wp:effectExtent l="0" t="0" r="0" b="4445"/>
             <wp:docPr id="2078880674" name="Picture 5" descr="A screenshot of a computer&#10;&#10;Description automatically generated"/>
@@ -14448,21 +14399,7 @@
         <w:rPr>
           <w:rFonts w:ascii="Times New Roman" w:hAnsi="Times New Roman" w:cs="Times New Roman"/>
         </w:rPr>
-        <w:t xml:space="preserve"> eyes, </w:t>
-      </w:r>
-      <w:proofErr w:type="gramStart"/>
-      <w:r>
-        <w:rPr>
-          <w:rFonts w:ascii="Times New Roman" w:hAnsi="Times New Roman" w:cs="Times New Roman"/>
-        </w:rPr>
-        <w:t>hands</w:t>
-      </w:r>
-      <w:proofErr w:type="gramEnd"/>
-      <w:r>
-        <w:rPr>
-          <w:rFonts w:ascii="Times New Roman" w:hAnsi="Times New Roman" w:cs="Times New Roman"/>
-        </w:rPr>
-        <w:t xml:space="preserve"> and controllers in the VE. </w:t>
+        <w:t xml:space="preserve"> eyes, hands and controllers in the VE. </w:t>
       </w:r>
       <w:r>
         <w:rPr>
@@ -14829,7 +14766,7 @@
           <w:noProof/>
         </w:rPr>
         <w:drawing>
-          <wp:inline distT="0" distB="0" distL="0" distR="0" wp14:anchorId="7D9A2F74" wp14:editId="2D7B9EF6">
+          <wp:inline distT="0" distB="0" distL="0" distR="0" wp14:anchorId="7D9A2F74" wp14:editId="3A23AE8B">
             <wp:extent cx="5943600" cy="4319270"/>
             <wp:effectExtent l="0" t="0" r="0" b="5080"/>
             <wp:docPr id="438047155" name="Picture 3" descr="A screenshot of a computer program&#10;&#10;Description automatically generated"/>
@@ -17527,7 +17464,25 @@
         <w:rPr>
           <w:rFonts w:ascii="Times New Roman" w:hAnsi="Times New Roman" w:cs="Times New Roman"/>
         </w:rPr>
-        <w:t>study is a</w:t>
+        <w:t>experiment</w:t>
+      </w:r>
+      <w:r>
+        <w:rPr>
+          <w:rFonts w:ascii="Times New Roman" w:hAnsi="Times New Roman" w:cs="Times New Roman"/>
+        </w:rPr>
+        <w:t xml:space="preserve"> is </w:t>
+      </w:r>
+      <w:r>
+        <w:rPr>
+          <w:rFonts w:ascii="Times New Roman" w:hAnsi="Times New Roman" w:cs="Times New Roman"/>
+        </w:rPr>
+        <w:t xml:space="preserve">designed as </w:t>
+      </w:r>
+      <w:r>
+        <w:rPr>
+          <w:rFonts w:ascii="Times New Roman" w:hAnsi="Times New Roman" w:cs="Times New Roman"/>
+        </w:rPr>
+        <w:t>a</w:t>
       </w:r>
       <w:r>
         <w:rPr>
@@ -17546,7 +17501,31 @@
         <w:rPr>
           <w:rFonts w:ascii="Times New Roman" w:hAnsi="Times New Roman" w:cs="Times New Roman"/>
         </w:rPr>
-        <w:t>mixed design study in which participants will be evaluated on all three 3DUI techniques in virtual reality (NeuroGaze: eye gaze for highlighting, EEG for intent to interact with object. VR controller: ray from controller to highlight, right trigger button to select. Eye</w:t>
+        <w:t xml:space="preserve">mixed design study in which participants will be evaluated on all three 3DUI techniques in virtual reality (NeuroGaze: eye gaze for </w:t>
+      </w:r>
+      <w:r>
+        <w:rPr>
+          <w:rFonts w:ascii="Times New Roman" w:hAnsi="Times New Roman" w:cs="Times New Roman"/>
+        </w:rPr>
+        <w:t>hovering</w:t>
+      </w:r>
+      <w:r>
+        <w:rPr>
+          <w:rFonts w:ascii="Times New Roman" w:hAnsi="Times New Roman" w:cs="Times New Roman"/>
+        </w:rPr>
+        <w:t xml:space="preserve">, EEG for intent to interact with object. VR controller: ray from controller to </w:t>
+      </w:r>
+      <w:r>
+        <w:rPr>
+          <w:rFonts w:ascii="Times New Roman" w:hAnsi="Times New Roman" w:cs="Times New Roman"/>
+        </w:rPr>
+        <w:t>hover</w:t>
+      </w:r>
+      <w:r>
+        <w:rPr>
+          <w:rFonts w:ascii="Times New Roman" w:hAnsi="Times New Roman" w:cs="Times New Roman"/>
+        </w:rPr>
+        <w:t>, right trigger button to select. Eye</w:t>
       </w:r>
       <w:r>
         <w:rPr>
@@ -17558,7 +17537,19 @@
         <w:rPr>
           <w:rFonts w:ascii="Times New Roman" w:hAnsi="Times New Roman" w:cs="Times New Roman"/>
         </w:rPr>
-        <w:t xml:space="preserve"> Hand Tracking: eye gaze for highlighting, pinch gesture to interact with object). Users will have to select all the red cubes out of the white ones in the scene where task performance and accuracy will be evaluated by determining the time taken to select all the red cubes and how many were selected correctly. The stud</w:t>
+        <w:t xml:space="preserve"> Hand Tracking: eye gaze for </w:t>
+      </w:r>
+      <w:r>
+        <w:rPr>
+          <w:rFonts w:ascii="Times New Roman" w:hAnsi="Times New Roman" w:cs="Times New Roman"/>
+        </w:rPr>
+        <w:t>hovering</w:t>
+      </w:r>
+      <w:r>
+        <w:rPr>
+          <w:rFonts w:ascii="Times New Roman" w:hAnsi="Times New Roman" w:cs="Times New Roman"/>
+        </w:rPr>
+        <w:t>, pinch gesture to interact with object). Users will have to select all the red cubes out of the white ones in the scene where task performance and accuracy will be evaluated by determining the time taken to select all the red cubes and how many were selected correctly. The stud</w:t>
       </w:r>
       <w:r>
         <w:rPr>
@@ -18698,10 +18689,10 @@
             <v:path o:extrusionok="f" gradientshapeok="t" o:connecttype="rect"/>
             <o:lock v:ext="edit" aspectratio="t"/>
           </v:shapetype>
-          <v:shape id="_x0000_i1025" type="#_x0000_t75" style="width:346.5pt;height:58.5pt" o:ole="">
+          <v:shape id="_x0000_i1025" type="#_x0000_t75" style="width:346.7pt;height:58.7pt" o:ole="">
             <v:imagedata r:id="rId24" o:title=""/>
           </v:shape>
-          <o:OLEObject Type="Embed" ProgID="Excel.Sheet.12" ShapeID="_x0000_i1025" DrawAspect="Content" ObjectID="_1771754629" r:id="rId25"/>
+          <o:OLEObject Type="Embed" ProgID="Excel.Sheet.12" ShapeID="_x0000_i1025" DrawAspect="Content" ObjectID="_1771768581" r:id="rId25"/>
         </w:object>
       </w:r>
       <w:r>
@@ -18792,6 +18783,24 @@
           <w:rFonts w:ascii="Times New Roman" w:hAnsi="Times New Roman" w:cs="Times New Roman"/>
         </w:rPr>
         <w:t>2</w:t>
+      </w:r>
+      <w:r>
+        <w:rPr>
+          <w:rFonts w:ascii="Times New Roman" w:hAnsi="Times New Roman" w:cs="Times New Roman"/>
+        </w:rPr>
+        <w:t xml:space="preserve"> where Average Duration is measured in seconds and the Average Error Rate is the ratio between the number of incorrect attempts (selecting</w:t>
+      </w:r>
+      <w:r>
+        <w:rPr>
+          <w:rFonts w:ascii="Times New Roman" w:hAnsi="Times New Roman" w:cs="Times New Roman"/>
+        </w:rPr>
+        <w:t xml:space="preserve"> incorrect objects or attempting to select without selecting any objects at all)</w:t>
+      </w:r>
+      <w:r>
+        <w:rPr>
+          <w:rFonts w:ascii="Times New Roman" w:hAnsi="Times New Roman" w:cs="Times New Roman"/>
+        </w:rPr>
+        <w:t xml:space="preserve"> to select the correct object and the number of correct objects to be selected in the scene</w:t>
       </w:r>
       <w:r>
         <w:rPr>
@@ -18875,10 +18884,10 @@
     <w:p>
       <w:r>
         <w:object w:dxaOrig="7470" w:dyaOrig="1560" w14:anchorId="7563D887">
-          <v:shape id="_x0000_i1026" type="#_x0000_t75" style="width:373.5pt;height:78pt" o:ole="">
+          <v:shape id="_x0000_i1026" type="#_x0000_t75" style="width:373.3pt;height:77.85pt" o:ole="">
             <v:imagedata r:id="rId26" o:title=""/>
           </v:shape>
-          <o:OLEObject Type="Embed" ProgID="Excel.Sheet.12" ShapeID="_x0000_i1026" DrawAspect="Content" ObjectID="_1771754630" r:id="rId27"/>
+          <o:OLEObject Type="Embed" ProgID="Excel.Sheet.12" ShapeID="_x0000_i1026" DrawAspect="Content" ObjectID="_1771768582" r:id="rId27"/>
         </w:object>
       </w:r>
     </w:p>
@@ -18944,6 +18953,7 @@
         <w:rPr>
           <w:rFonts w:ascii="Times New Roman" w:hAnsi="Times New Roman" w:cs="Times New Roman"/>
         </w:rPr>
+        <w:lastRenderedPageBreak/>
         <w:t>NeuroGaze's</w:t>
       </w:r>
       <w:proofErr w:type="spellEnd"/>
@@ -18965,14 +18975,7 @@
         <w:rPr>
           <w:rFonts w:ascii="Times New Roman" w:hAnsi="Times New Roman" w:cs="Times New Roman"/>
         </w:rPr>
-        <w:t xml:space="preserve"> potential </w:t>
-      </w:r>
-      <w:r>
-        <w:rPr>
-          <w:rFonts w:ascii="Times New Roman" w:hAnsi="Times New Roman" w:cs="Times New Roman"/>
-        </w:rPr>
-        <w:lastRenderedPageBreak/>
-        <w:t>for precise selection once users acclimate. VR controllers, with the shortest average duration and lowest error rate, remain the most familiar and intuitive for users, likely due to their widespread use and physical feedback. However, the physical exertion and potential accessibility issues for users with mobility impairments underscore the importance of developing alternative interfaces like NeuroGaze. The cognitive load assessed through NASA-TLX scores emphasizes the balance between ease of use and the cognitive effort required to master new technologies. As NeuroGaze matures, optimizing its interface to reduce cognitive load will be key to enhancing user experience and acceptance.</w:t>
+        <w:t xml:space="preserve"> potential for precise selection once users acclimate. VR controllers, with the shortest average duration and lowest error rate, remain the most familiar and intuitive for users, likely due to their widespread use and physical feedback. However, the physical exertion and potential accessibility issues for users with mobility impairments underscore the importance of developing alternative interfaces like NeuroGaze. The cognitive load assessed through NASA-TLX scores emphasizes the balance between ease of use and the cognitive effort required to master new technologies. As NeuroGaze matures, optimizing its interface to reduce cognitive load will be key to enhancing user experience and acceptance.</w:t>
       </w:r>
     </w:p>
     <w:p>
@@ -19034,51 +19037,63 @@
         </w:rPr>
         <w:t xml:space="preserve">This Thesis provided our research team with a proof of concept to build upon in future interactions. The NeuroGaze system has shown that it is possible to accurately select objects in a VE with eye gaze and EEG data using motor imagery. This was a learning experience and as such we will be taking the lessons learned to iterate on the </w:t>
       </w:r>
+      <w:r>
+        <w:rPr>
+          <w:rFonts w:ascii="Times New Roman" w:hAnsi="Times New Roman" w:cs="Times New Roman"/>
+        </w:rPr>
+        <w:t>NeuroGaze</w:t>
+      </w:r>
+      <w:r>
+        <w:rPr>
+          <w:rFonts w:ascii="Times New Roman" w:hAnsi="Times New Roman" w:cs="Times New Roman"/>
+        </w:rPr>
+        <w:t xml:space="preserve"> design. We plan to try new EEG headsets as the EPOC X is a commercial EEG headset and a medical grade headset would give us access to more channels and higher quality EEG data for classification. Additionally, users expressed general discomfort when wearing the NeuroGaze system for a prolonged period. To mitigate this in the future, we would try an EEG cap which might reduce the amount of pressure put on the front of the </w:t>
+      </w:r>
+      <w:r>
+        <w:rPr>
+          <w:rFonts w:ascii="Times New Roman" w:hAnsi="Times New Roman" w:cs="Times New Roman"/>
+        </w:rPr>
+        <w:t>user’s</w:t>
+      </w:r>
+      <w:r>
+        <w:rPr>
+          <w:rFonts w:ascii="Times New Roman" w:hAnsi="Times New Roman" w:cs="Times New Roman"/>
+        </w:rPr>
+        <w:t xml:space="preserve"> head since EEG caps usually have more evenly distributed channels. </w:t>
+      </w:r>
+      <w:r>
+        <w:rPr>
+          <w:rFonts w:ascii="Times New Roman" w:hAnsi="Times New Roman" w:cs="Times New Roman"/>
+        </w:rPr>
+        <w:t xml:space="preserve">It might be interesting to develop our own EEG headset using the </w:t>
+      </w:r>
       <w:proofErr w:type="spellStart"/>
       <w:r>
         <w:rPr>
           <w:rFonts w:ascii="Times New Roman" w:hAnsi="Times New Roman" w:cs="Times New Roman"/>
         </w:rPr>
-        <w:t>NueroGaze</w:t>
+        <w:t>OpenBCI</w:t>
       </w:r>
       <w:proofErr w:type="spellEnd"/>
       <w:r>
         <w:rPr>
           <w:rFonts w:ascii="Times New Roman" w:hAnsi="Times New Roman" w:cs="Times New Roman"/>
         </w:rPr>
-        <w:t xml:space="preserve"> design. We plan to try new EEG headsets as the EPOC X is a commercial EEG headset and a medical grade headset would give us access to more channels and higher quality EEG data for classification. Additionally, users expressed general discomfort when wearing the NeuroGaze system for a prolonged period. To mitigate this in the future, we would try an EEG cap which might reduce the amount of pressure put on the front of the </w:t>
-      </w:r>
-      <w:r>
-        <w:rPr>
-          <w:rFonts w:ascii="Times New Roman" w:hAnsi="Times New Roman" w:cs="Times New Roman"/>
-        </w:rPr>
-        <w:t>user’s</w:t>
-      </w:r>
-      <w:r>
-        <w:rPr>
-          <w:rFonts w:ascii="Times New Roman" w:hAnsi="Times New Roman" w:cs="Times New Roman"/>
-        </w:rPr>
-        <w:t xml:space="preserve"> head since EEG caps usually have more evenly distributed channels. </w:t>
-      </w:r>
-      <w:r>
-        <w:rPr>
-          <w:rFonts w:ascii="Times New Roman" w:hAnsi="Times New Roman" w:cs="Times New Roman"/>
-        </w:rPr>
-        <w:t xml:space="preserve">It might be interesting to develop our own EEG headset using the </w:t>
+        <w:t xml:space="preserve"> electrode nodes and firmware. This would allow us to strategically choose which channels we would want to access and design the headset in a way that’s more compatible with the Meta Quest Pro HMD. If funding allows, we would like to research the use of functional near-infrared spectroscopy (</w:t>
       </w:r>
       <w:proofErr w:type="spellStart"/>
       <w:r>
         <w:rPr>
           <w:rFonts w:ascii="Times New Roman" w:hAnsi="Times New Roman" w:cs="Times New Roman"/>
         </w:rPr>
-        <w:t>OpenBCI</w:t>
+        <w:t>fNIRS</w:t>
       </w:r>
       <w:proofErr w:type="spellEnd"/>
       <w:r>
         <w:rPr>
           <w:rFonts w:ascii="Times New Roman" w:hAnsi="Times New Roman" w:cs="Times New Roman"/>
         </w:rPr>
-        <w:t xml:space="preserve"> electrode nodes and firmware. This would allow us to strategically choose which channels we would want to access and design the headset in a way that’s more compatible with the Meta Quest Pro HMD. If funding allows, we would like to research the use of functional near-infrared spectroscopy (</w:t>
+        <w:t xml:space="preserve">) in place of EEG. This is because studies suggest that EEG is better for classification of emotional state but </w:t>
       </w:r>
       <w:proofErr w:type="spellStart"/>
       <w:r>
@@ -19092,20 +19107,6 @@
         <w:rPr>
           <w:rFonts w:ascii="Times New Roman" w:hAnsi="Times New Roman" w:cs="Times New Roman"/>
         </w:rPr>
-        <w:t xml:space="preserve">) in place of EEG. This is because studies suggest that EEG is better for classification of emotional state but </w:t>
-      </w:r>
-      <w:proofErr w:type="spellStart"/>
-      <w:r>
-        <w:rPr>
-          <w:rFonts w:ascii="Times New Roman" w:hAnsi="Times New Roman" w:cs="Times New Roman"/>
-        </w:rPr>
-        <w:t>fNIRS</w:t>
-      </w:r>
-      <w:proofErr w:type="spellEnd"/>
-      <w:r>
-        <w:rPr>
-          <w:rFonts w:ascii="Times New Roman" w:hAnsi="Times New Roman" w:cs="Times New Roman"/>
-        </w:rPr>
         <w:t xml:space="preserve"> has better performance as classification motor imagery. We are also interested in potentially spending the time to train our own machine learning denoising and classification machine learning algorithm. The ability to personalize this model to our needs would allow us </w:t>
       </w:r>
       <w:proofErr w:type="gramStart"/>
@@ -19122,36 +19123,24 @@
         </w:rPr>
         <w:t xml:space="preserve"> specific artifacts we want to filter out such as repeated kinematic movement. This would remove physical restrictions we had to put in place for the </w:t>
       </w:r>
-      <w:proofErr w:type="spellStart"/>
-      <w:r>
-        <w:rPr>
-          <w:rFonts w:ascii="Times New Roman" w:hAnsi="Times New Roman" w:cs="Times New Roman"/>
-        </w:rPr>
-        <w:t>NueroGaze</w:t>
-      </w:r>
-      <w:proofErr w:type="spellEnd"/>
+      <w:r>
+        <w:rPr>
+          <w:rFonts w:ascii="Times New Roman" w:hAnsi="Times New Roman" w:cs="Times New Roman"/>
+        </w:rPr>
+        <w:t>NeuroGaze</w:t>
+      </w:r>
       <w:r>
         <w:rPr>
           <w:rFonts w:ascii="Times New Roman" w:hAnsi="Times New Roman" w:cs="Times New Roman"/>
         </w:rPr>
         <w:t xml:space="preserve"> system and would allow users to move around in the Unity scene without the fear of unnecessary noise in the EEG data. Evaluation of </w:t>
       </w:r>
-      <w:proofErr w:type="spellStart"/>
-      <w:r>
-        <w:rPr>
-          <w:rFonts w:ascii="Times New Roman" w:hAnsi="Times New Roman" w:cs="Times New Roman"/>
-        </w:rPr>
-        <w:t xml:space="preserve">a </w:t>
-      </w:r>
-      <w:proofErr w:type="gramStart"/>
-      <w:r>
-        <w:rPr>
-          <w:rFonts w:ascii="Times New Roman" w:hAnsi="Times New Roman" w:cs="Times New Roman"/>
-        </w:rPr>
-        <w:t>users</w:t>
-      </w:r>
-      <w:proofErr w:type="spellEnd"/>
-      <w:proofErr w:type="gramEnd"/>
+      <w:r>
+        <w:rPr>
+          <w:rFonts w:ascii="Times New Roman" w:hAnsi="Times New Roman" w:cs="Times New Roman"/>
+        </w:rPr>
+        <w:t>a user’s</w:t>
+      </w:r>
       <w:r>
         <w:rPr>
           <w:rFonts w:ascii="Times New Roman" w:hAnsi="Times New Roman" w:cs="Times New Roman"/>
@@ -19186,18 +19175,10 @@
         </w:rPr>
         <w:t xml:space="preserve">. Overall, we are very interested in continuing to research the applications of BCI interfacing with VEs and 3DUIs. </w:t>
       </w:r>
-    </w:p>
-    <w:p>
-      <w:pPr>
-        <w:rPr>
-          <w:rFonts w:ascii="Times New Roman" w:hAnsi="Times New Roman" w:cs="Times New Roman"/>
-        </w:rPr>
-      </w:pPr>
-      <w:r>
-        <w:rPr>
-          <w:rFonts w:ascii="Times New Roman" w:hAnsi="Times New Roman" w:cs="Times New Roman"/>
-        </w:rPr>
-        <w:lastRenderedPageBreak/>
+      <w:r>
+        <w:rPr>
+          <w:rFonts w:ascii="Times New Roman" w:hAnsi="Times New Roman" w:cs="Times New Roman"/>
+        </w:rPr>
         <w:br w:type="page"/>
       </w:r>
     </w:p>
@@ -21063,6 +21044,9 @@
 <w:ftr xmlns:wpc="http://schemas.microsoft.com/office/word/2010/wordprocessingCanvas" xmlns:cx="http://schemas.microsoft.com/office/drawing/2014/chartex" xmlns:cx1="http://schemas.microsoft.com/office/drawing/2015/9/8/chartex" xmlns:cx2="http://schemas.microsoft.com/office/drawing/2015/10/21/chartex" xmlns:cx3="http://schemas.microsoft.com/office/drawing/2016/5/9/chartex" xmlns:cx4="http://schemas.microsoft.com/office/drawing/2016/5/10/chartex" xmlns:cx5="http://schemas.microsoft.com/office/drawing/2016/5/11/chartex" xmlns:cx6="http://schemas.microsoft.com/office/drawing/2016/5/12/chartex" xmlns:cx7="http://schemas.microsoft.com/office/drawing/2016/5/13/chartex" xmlns:cx8="http://schemas.microsoft.com/office/drawing/2016/5/14/chartex" xmlns:mc="http://schemas.openxmlformats.org/markup-compatibility/2006" xmlns:aink="http://schemas.microsoft.com/office/drawing/2016/ink" xmlns:am3d="http://schemas.microsoft.com/office/drawing/2017/model3d" xmlns:o="urn:schemas-microsoft-com:office:office" xmlns:oel="http://schemas.microsoft.com/office/2019/extlst" xmlns:r="http://schemas.openxmlformats.org/officeDocument/2006/relationships" xmlns:m="http://schemas.openxmlformats.org/officeDocument/2006/math" xmlns:v="urn:schemas-microsoft-com:vml" xmlns:wp14="http://schemas.microsoft.com/office/word/2010/wordprocessingDrawing" xmlns:wp="http://schemas.openxmlformats.org/drawingml/2006/wordprocessingDrawing" xmlns:w10="urn:schemas-microsoft-com:office:word" xmlns:w="http://schemas.openxmlformats.org/wordprocessingml/2006/main" xmlns:w14="http://schemas.microsoft.com/office/word/2010/wordml" xmlns:w15="http://schemas.microsoft.com/office/word/2012/wordml" xmlns:w16cex="http://schemas.microsoft.com/office/word/2018/wordml/cex" xmlns:w16cid="http://schemas.microsoft.com/office/word/2016/wordml/cid" xmlns:w16="http://schemas.microsoft.com/office/word/2018/wordml" xmlns:w16sdtdh="http://schemas.microsoft.com/office/word/2020/wordml/sdtdatahash" xmlns:w16se="http://schemas.microsoft.com/office/word/2015/wordml/symex" xmlns:wpg="http://schemas.microsoft.com/office/word/2010/wordprocessingGroup" xmlns:wpi="http://schemas.microsoft.com/office/word/2010/wordprocessingInk" xmlns:wne="http://schemas.microsoft.com/office/word/2006/wordml" xmlns:wps="http://schemas.microsoft.com/office/word/2010/wordprocessingShape" mc:Ignorable="w14 w15 w16se w16cid w16 w16cex w16sdtdh wp14">
   <w:sdt>
     <w:sdtPr>
+      <w:rPr>
+        <w:rFonts w:ascii="Times New Roman" w:hAnsi="Times New Roman" w:cs="Times New Roman"/>
+      </w:rPr>
       <w:id w:val="1407655001"/>
       <w:docPartObj>
         <w:docPartGallery w:val="Page Numbers (Bottom of Page)"/>
@@ -21079,24 +21063,38 @@
         <w:pPr>
           <w:pStyle w:val="Footer"/>
           <w:jc w:val="center"/>
+          <w:rPr>
+            <w:rFonts w:ascii="Times New Roman" w:hAnsi="Times New Roman" w:cs="Times New Roman"/>
+          </w:rPr>
         </w:pPr>
         <w:r>
+          <w:rPr>
+            <w:rFonts w:ascii="Times New Roman" w:hAnsi="Times New Roman" w:cs="Times New Roman"/>
+          </w:rPr>
           <w:fldChar w:fldCharType="begin"/>
         </w:r>
         <w:r>
+          <w:rPr>
+            <w:rFonts w:ascii="Times New Roman" w:hAnsi="Times New Roman" w:cs="Times New Roman"/>
+          </w:rPr>
           <w:instrText xml:space="preserve"> PAGE   \* MERGEFORMAT </w:instrText>
         </w:r>
         <w:r>
+          <w:rPr>
+            <w:rFonts w:ascii="Times New Roman" w:hAnsi="Times New Roman" w:cs="Times New Roman"/>
+          </w:rPr>
           <w:fldChar w:fldCharType="separate"/>
         </w:r>
         <w:r>
           <w:rPr>
+            <w:rFonts w:ascii="Times New Roman" w:hAnsi="Times New Roman" w:cs="Times New Roman"/>
             <w:noProof/>
           </w:rPr>
           <w:t>2</w:t>
         </w:r>
         <w:r>
           <w:rPr>
+            <w:rFonts w:ascii="Times New Roman" w:hAnsi="Times New Roman" w:cs="Times New Roman"/>
             <w:noProof/>
           </w:rPr>
           <w:fldChar w:fldCharType="end"/>
@@ -24615,6 +24613,7 @@
   </w:compat>
   <w:rsids>
     <w:rsidRoot w:val="006221E6"/>
+    <w:rsid w:val="000047F3"/>
     <w:rsid w:val="001131B4"/>
     <w:rsid w:val="0016510A"/>
     <w:rsid w:val="001F7DBC"/>
@@ -24627,6 +24626,7 @@
     <w:rsid w:val="007608E2"/>
     <w:rsid w:val="007E5E1B"/>
     <w:rsid w:val="00920943"/>
+    <w:rsid w:val="00C96D1A"/>
     <w:rsid w:val="00D53077"/>
   </w:rsids>
   <m:mathPr>

</xml_diff>